<commit_message>
exercicio autentificacao e autorizacao JWT
</commit_message>
<xml_diff>
--- a/SPRINT 2 - BACKEND/Teoria API.docx
+++ b/SPRINT 2 - BACKEND/Teoria API.docx
@@ -797,11 +797,175 @@
       <w:r>
         <w:t xml:space="preserve"> do usuário</w:t>
       </w:r>
+      <w:r>
+        <w:t>)</w:t>
+      </w:r>
+    </w:p>
+    <w:p>
+      <w:pPr>
+        <w:spacing w:after="0"/>
+      </w:pPr>
+    </w:p>
+    <w:p>
+      <w:pPr>
+        <w:spacing w:after="0"/>
+        <w:rPr>
+          <w:b/>
+          <w:sz w:val="24"/>
+          <w:u w:val="single"/>
+        </w:rPr>
+      </w:pPr>
       <w:bookmarkStart w:id="0" w:name="_GoBack"/>
-      <w:bookmarkEnd w:id="0"/>
-      <w:r>
-        <w:t>)</w:t>
-      </w:r>
+      <w:r>
+        <w:rPr>
+          <w:b/>
+          <w:sz w:val="24"/>
+          <w:u w:val="single"/>
+        </w:rPr>
+        <w:t>Componentes do Token:</w:t>
+      </w:r>
+    </w:p>
+    <w:bookmarkEnd w:id="0"/>
+    <w:p>
+      <w:pPr>
+        <w:spacing w:after="0"/>
+        <w:rPr>
+          <w:b/>
+          <w:u w:val="single"/>
+        </w:rPr>
+      </w:pPr>
+    </w:p>
+    <w:p>
+      <w:pPr>
+        <w:spacing w:after="0"/>
+      </w:pPr>
+      <w:proofErr w:type="spellStart"/>
+      <w:r>
+        <w:rPr>
+          <w:b/>
+        </w:rPr>
+        <w:t>issuer</w:t>
+      </w:r>
+      <w:proofErr w:type="spellEnd"/>
+      <w:r>
+        <w:rPr>
+          <w:b/>
+        </w:rPr>
+        <w:t xml:space="preserve">: </w:t>
+      </w:r>
+      <w:r>
+        <w:rPr>
+          <w:b/>
+        </w:rPr>
+        <w:t xml:space="preserve"> </w:t>
+      </w:r>
+      <w:r>
+        <w:rPr>
+          <w:b/>
+        </w:rPr>
+        <w:t xml:space="preserve"> </w:t>
+      </w:r>
+      <w:r>
+        <w:t xml:space="preserve">emissor do </w:t>
+      </w:r>
+      <w:proofErr w:type="spellStart"/>
+      <w:r>
+        <w:t>token</w:t>
+      </w:r>
+      <w:proofErr w:type="spellEnd"/>
+    </w:p>
+    <w:p>
+      <w:pPr>
+        <w:spacing w:after="0"/>
+      </w:pPr>
+      <w:proofErr w:type="spellStart"/>
+      <w:r>
+        <w:rPr>
+          <w:b/>
+        </w:rPr>
+        <w:t>audience</w:t>
+      </w:r>
+      <w:proofErr w:type="spellEnd"/>
+      <w:r>
+        <w:rPr>
+          <w:b/>
+        </w:rPr>
+        <w:t>:</w:t>
+      </w:r>
+      <w:r>
+        <w:t xml:space="preserve">  </w:t>
+      </w:r>
+      <w:r>
+        <w:t xml:space="preserve"> destinatário do </w:t>
+      </w:r>
+      <w:proofErr w:type="spellStart"/>
+      <w:r>
+        <w:t>token</w:t>
+      </w:r>
+      <w:proofErr w:type="spellEnd"/>
+    </w:p>
+    <w:p>
+      <w:pPr>
+        <w:spacing w:after="0"/>
+      </w:pPr>
+      <w:proofErr w:type="spellStart"/>
+      <w:r>
+        <w:rPr>
+          <w:b/>
+        </w:rPr>
+        <w:t>claims</w:t>
+      </w:r>
+      <w:proofErr w:type="spellEnd"/>
+      <w:r>
+        <w:rPr>
+          <w:b/>
+        </w:rPr>
+        <w:t>:</w:t>
+      </w:r>
+      <w:r>
+        <w:t xml:space="preserve">  dados definidos acima</w:t>
+      </w:r>
+    </w:p>
+    <w:p>
+      <w:pPr>
+        <w:spacing w:after="0"/>
+      </w:pPr>
+      <w:r>
+        <w:rPr>
+          <w:b/>
+        </w:rPr>
+        <w:t xml:space="preserve">expires: </w:t>
+      </w:r>
+      <w:r>
+        <w:t>tempo de expiração</w:t>
+      </w:r>
+    </w:p>
+    <w:p>
+      <w:pPr>
+        <w:spacing w:after="0"/>
+      </w:pPr>
+      <w:proofErr w:type="spellStart"/>
+      <w:r>
+        <w:rPr>
+          <w:b/>
+        </w:rPr>
+        <w:t>signingCredentials</w:t>
+      </w:r>
+      <w:proofErr w:type="spellEnd"/>
+      <w:r>
+        <w:rPr>
+          <w:b/>
+        </w:rPr>
+        <w:t xml:space="preserve">: </w:t>
+      </w:r>
+      <w:r>
+        <w:t xml:space="preserve">credenciais do </w:t>
+      </w:r>
+      <w:proofErr w:type="spellStart"/>
+      <w:r>
+        <w:t>token</w:t>
+      </w:r>
+      <w:proofErr w:type="spellEnd"/>
     </w:p>
     <w:p>
       <w:pPr>

</xml_diff>

<commit_message>
inicio aula sobre entity framework core
</commit_message>
<xml_diff>
--- a/SPRINT 2 - BACKEND/Teoria API.docx
+++ b/SPRINT 2 - BACKEND/Teoria API.docx
@@ -988,6 +988,11 @@
       <w:proofErr w:type="spellEnd"/>
     </w:p>
     <w:p>
+      <w:pPr>
+        <w:rPr>
+          <w:rStyle w:val="Hyperlink"/>
+        </w:rPr>
+      </w:pPr>
       <w:r>
         <w:t xml:space="preserve">Introdução (documentação </w:t>
       </w:r>
@@ -1010,8 +1015,620 @@
           <w:t>https://docs.microsoft.com/pt-br/aspnet/core/tutorials/getting-started-with-swashbuckle?view=aspnetcore-3.1&amp;tabs=visual-studio</w:t>
         </w:r>
       </w:hyperlink>
+    </w:p>
+    <w:p>
+      <w:pPr>
+        <w:jc w:val="center"/>
+        <w:rPr>
+          <w:b/>
+          <w:sz w:val="24"/>
+          <w:szCs w:val="24"/>
+        </w:rPr>
+      </w:pPr>
+    </w:p>
+    <w:p>
+      <w:pPr>
+        <w:jc w:val="center"/>
+        <w:rPr>
+          <w:b/>
+          <w:sz w:val="24"/>
+          <w:szCs w:val="24"/>
+        </w:rPr>
+      </w:pPr>
+    </w:p>
+    <w:p>
+      <w:pPr>
+        <w:jc w:val="center"/>
+        <w:rPr>
+          <w:b/>
+          <w:sz w:val="24"/>
+          <w:szCs w:val="24"/>
+        </w:rPr>
+      </w:pPr>
+    </w:p>
+    <w:p>
+      <w:pPr>
+        <w:spacing w:after="0"/>
+        <w:jc w:val="center"/>
+        <w:rPr>
+          <w:b/>
+          <w:sz w:val="24"/>
+          <w:szCs w:val="24"/>
+        </w:rPr>
+      </w:pPr>
+      <w:proofErr w:type="spellStart"/>
+      <w:r>
+        <w:rPr>
+          <w:b/>
+          <w:sz w:val="24"/>
+          <w:szCs w:val="24"/>
+        </w:rPr>
+        <w:lastRenderedPageBreak/>
+        <w:t>Entity</w:t>
+      </w:r>
+      <w:proofErr w:type="spellEnd"/>
+      <w:r>
+        <w:rPr>
+          <w:b/>
+          <w:sz w:val="24"/>
+          <w:szCs w:val="24"/>
+        </w:rPr>
+        <w:t xml:space="preserve"> Framework </w:t>
+      </w:r>
+      <w:proofErr w:type="spellStart"/>
+      <w:r>
+        <w:rPr>
+          <w:b/>
+          <w:sz w:val="24"/>
+          <w:szCs w:val="24"/>
+        </w:rPr>
+        <w:t>Database</w:t>
+      </w:r>
+      <w:proofErr w:type="spellEnd"/>
+      <w:r>
+        <w:rPr>
+          <w:b/>
+          <w:sz w:val="24"/>
+          <w:szCs w:val="24"/>
+        </w:rPr>
+        <w:t xml:space="preserve"> </w:t>
+      </w:r>
+      <w:proofErr w:type="spellStart"/>
+      <w:r>
+        <w:rPr>
+          <w:b/>
+          <w:sz w:val="24"/>
+          <w:szCs w:val="24"/>
+        </w:rPr>
+        <w:t>First</w:t>
+      </w:r>
+      <w:proofErr w:type="spellEnd"/>
+      <w:r>
+        <w:rPr>
+          <w:b/>
+          <w:sz w:val="24"/>
+          <w:szCs w:val="24"/>
+        </w:rPr>
+        <w:t xml:space="preserve"> e </w:t>
+      </w:r>
+      <w:proofErr w:type="spellStart"/>
+      <w:r>
+        <w:rPr>
+          <w:b/>
+          <w:sz w:val="24"/>
+          <w:szCs w:val="24"/>
+        </w:rPr>
+        <w:t>Code</w:t>
+      </w:r>
+      <w:proofErr w:type="spellEnd"/>
+      <w:r>
+        <w:rPr>
+          <w:b/>
+          <w:sz w:val="24"/>
+          <w:szCs w:val="24"/>
+        </w:rPr>
+        <w:t xml:space="preserve"> </w:t>
+      </w:r>
+      <w:proofErr w:type="spellStart"/>
+      <w:r>
+        <w:rPr>
+          <w:b/>
+          <w:sz w:val="24"/>
+          <w:szCs w:val="24"/>
+        </w:rPr>
+        <w:t>First</w:t>
+      </w:r>
+      <w:proofErr w:type="spellEnd"/>
+    </w:p>
+    <w:p>
+      <w:pPr>
+        <w:spacing w:after="0"/>
+        <w:jc w:val="center"/>
+        <w:rPr>
+          <w:b/>
+          <w:sz w:val="24"/>
+          <w:szCs w:val="24"/>
+        </w:rPr>
+      </w:pPr>
+    </w:p>
+    <w:p>
+      <w:pPr>
+        <w:spacing w:after="0"/>
+      </w:pPr>
+      <w:proofErr w:type="spellStart"/>
+      <w:r>
+        <w:rPr>
+          <w:b/>
+        </w:rPr>
+        <w:t>Database</w:t>
+      </w:r>
+      <w:proofErr w:type="spellEnd"/>
+      <w:r>
+        <w:rPr>
+          <w:b/>
+        </w:rPr>
+        <w:t xml:space="preserve"> </w:t>
+      </w:r>
+      <w:proofErr w:type="spellStart"/>
+      <w:r>
+        <w:rPr>
+          <w:b/>
+        </w:rPr>
+        <w:t>First</w:t>
+      </w:r>
+      <w:proofErr w:type="spellEnd"/>
+      <w:r>
+        <w:rPr>
+          <w:b/>
+        </w:rPr>
+        <w:t>:</w:t>
+      </w:r>
+      <w:r>
+        <w:t xml:space="preserve"> Basicamente mapeia todas as entidades do banco de dados e converte (migra) para a linguagem </w:t>
+      </w:r>
+      <w:proofErr w:type="spellStart"/>
+      <w:r>
+        <w:t>backend</w:t>
+      </w:r>
+      <w:proofErr w:type="spellEnd"/>
+      <w:r>
+        <w:t>.</w:t>
+      </w:r>
+    </w:p>
+    <w:p>
+      <w:pPr>
+        <w:spacing w:after="0"/>
+      </w:pPr>
+    </w:p>
+    <w:p>
+      <w:pPr>
+        <w:spacing w:after="0"/>
+      </w:pPr>
+      <w:r>
+        <w:rPr>
+          <w:u w:val="single"/>
+        </w:rPr>
+        <w:t>Bibliotecas necessárias:</w:t>
+      </w:r>
+      <w:r>
+        <w:t xml:space="preserve"> </w:t>
+      </w:r>
+      <w:proofErr w:type="spellStart"/>
+      <w:proofErr w:type="gramStart"/>
+      <w:r>
+        <w:t>Microsoft.EntityFrameworkCore.Design</w:t>
+      </w:r>
+      <w:proofErr w:type="spellEnd"/>
+      <w:proofErr w:type="gramEnd"/>
+      <w:r>
+        <w:t xml:space="preserve"> (2.1.14)</w:t>
+      </w:r>
+    </w:p>
+    <w:p>
+      <w:pPr>
+        <w:spacing w:after="0"/>
+        <w:ind w:left="1416" w:firstLine="708"/>
+      </w:pPr>
+      <w:proofErr w:type="spellStart"/>
+      <w:proofErr w:type="gramStart"/>
+      <w:r>
+        <w:t>Microsoft.EntityFrameworkCore.SqlServer</w:t>
+      </w:r>
+      <w:proofErr w:type="spellEnd"/>
+      <w:proofErr w:type="gramEnd"/>
+      <w:r>
+        <w:t xml:space="preserve"> (2.1.14)</w:t>
+      </w:r>
+    </w:p>
+    <w:p>
+      <w:pPr>
+        <w:spacing w:after="0"/>
+        <w:ind w:left="1416" w:firstLine="708"/>
+      </w:pPr>
+      <w:proofErr w:type="spellStart"/>
+      <w:proofErr w:type="gramStart"/>
+      <w:r>
+        <w:t>Microsoft.EntityFrameworkCore.Tools</w:t>
+      </w:r>
+      <w:proofErr w:type="spellEnd"/>
+      <w:proofErr w:type="gramEnd"/>
+      <w:r>
+        <w:t xml:space="preserve"> (2.1.14)</w:t>
+      </w:r>
+    </w:p>
+    <w:p>
+      <w:pPr>
+        <w:spacing w:after="0"/>
+        <w:rPr>
+          <w:u w:val="single"/>
+        </w:rPr>
+      </w:pPr>
+    </w:p>
+    <w:p>
+      <w:pPr>
+        <w:spacing w:after="0"/>
+      </w:pPr>
+      <w:r>
+        <w:rPr>
+          <w:u w:val="single"/>
+        </w:rPr>
+        <w:t>Linha de comando para configurar mapeamento do banco de dados:</w:t>
+      </w:r>
+      <w:r>
+        <w:t xml:space="preserve"> (EXEMPLO)</w:t>
+      </w:r>
       <w:bookmarkStart w:id="0" w:name="_GoBack"/>
       <w:bookmarkEnd w:id="0"/>
+    </w:p>
+    <w:p>
+      <w:pPr>
+        <w:spacing w:after="0"/>
+      </w:pPr>
+      <w:proofErr w:type="spellStart"/>
+      <w:r>
+        <w:rPr>
+          <w:rFonts w:ascii="Consolas" w:hAnsi="Consolas" w:cs="Consolas"/>
+          <w:color w:val="000000"/>
+          <w:sz w:val="19"/>
+          <w:szCs w:val="19"/>
+        </w:rPr>
+        <w:t>Scaffold-DbContext</w:t>
+      </w:r>
+      <w:proofErr w:type="spellEnd"/>
+      <w:r>
+        <w:rPr>
+          <w:rFonts w:ascii="Consolas" w:hAnsi="Consolas" w:cs="Consolas"/>
+          <w:color w:val="000000"/>
+          <w:sz w:val="19"/>
+          <w:szCs w:val="19"/>
+        </w:rPr>
+        <w:t xml:space="preserve"> "Data </w:t>
+      </w:r>
+      <w:proofErr w:type="spellStart"/>
+      <w:r>
+        <w:rPr>
+          <w:rFonts w:ascii="Consolas" w:hAnsi="Consolas" w:cs="Consolas"/>
+          <w:color w:val="000000"/>
+          <w:sz w:val="19"/>
+          <w:szCs w:val="19"/>
+        </w:rPr>
+        <w:t>Source</w:t>
+      </w:r>
+      <w:proofErr w:type="spellEnd"/>
+      <w:r>
+        <w:rPr>
+          <w:rFonts w:ascii="Consolas" w:hAnsi="Consolas" w:cs="Consolas"/>
+          <w:color w:val="000000"/>
+          <w:sz w:val="19"/>
+          <w:szCs w:val="19"/>
+        </w:rPr>
+        <w:t xml:space="preserve">=DEV1\SQLEXPRESS; </w:t>
+      </w:r>
+      <w:proofErr w:type="spellStart"/>
+      <w:r>
+        <w:rPr>
+          <w:rFonts w:ascii="Consolas" w:hAnsi="Consolas" w:cs="Consolas"/>
+          <w:color w:val="000000"/>
+          <w:sz w:val="19"/>
+          <w:szCs w:val="19"/>
+        </w:rPr>
+        <w:t>initial</w:t>
+      </w:r>
+      <w:proofErr w:type="spellEnd"/>
+      <w:r>
+        <w:rPr>
+          <w:rFonts w:ascii="Consolas" w:hAnsi="Consolas" w:cs="Consolas"/>
+          <w:color w:val="000000"/>
+          <w:sz w:val="19"/>
+          <w:szCs w:val="19"/>
+        </w:rPr>
+        <w:t xml:space="preserve"> </w:t>
+      </w:r>
+      <w:proofErr w:type="spellStart"/>
+      <w:r>
+        <w:rPr>
+          <w:rFonts w:ascii="Consolas" w:hAnsi="Consolas" w:cs="Consolas"/>
+          <w:color w:val="000000"/>
+          <w:sz w:val="19"/>
+          <w:szCs w:val="19"/>
+        </w:rPr>
+        <w:t>catalog</w:t>
+      </w:r>
+      <w:proofErr w:type="spellEnd"/>
+      <w:r>
+        <w:rPr>
+          <w:rFonts w:ascii="Consolas" w:hAnsi="Consolas" w:cs="Consolas"/>
+          <w:color w:val="000000"/>
+          <w:sz w:val="19"/>
+          <w:szCs w:val="19"/>
+        </w:rPr>
+        <w:t>=</w:t>
+      </w:r>
+      <w:proofErr w:type="spellStart"/>
+      <w:r>
+        <w:rPr>
+          <w:rFonts w:ascii="Consolas" w:hAnsi="Consolas"/>
+          <w:color w:val="032F62"/>
+          <w:sz w:val="18"/>
+          <w:szCs w:val="18"/>
+          <w:shd w:val="clear" w:color="auto" w:fill="FFFFFF"/>
+        </w:rPr>
+        <w:t>InLock_Tarde</w:t>
+      </w:r>
+      <w:proofErr w:type="spellEnd"/>
+      <w:r>
+        <w:rPr>
+          <w:rFonts w:ascii="Consolas" w:hAnsi="Consolas" w:cs="Consolas"/>
+          <w:color w:val="000000"/>
+          <w:sz w:val="19"/>
+          <w:szCs w:val="19"/>
+        </w:rPr>
+        <w:t xml:space="preserve">; </w:t>
+      </w:r>
+      <w:proofErr w:type="spellStart"/>
+      <w:r>
+        <w:rPr>
+          <w:rFonts w:ascii="Consolas" w:hAnsi="Consolas" w:cs="Consolas"/>
+          <w:color w:val="000000"/>
+          <w:sz w:val="19"/>
+          <w:szCs w:val="19"/>
+        </w:rPr>
+        <w:t>User</w:t>
+      </w:r>
+      <w:proofErr w:type="spellEnd"/>
+      <w:r>
+        <w:rPr>
+          <w:rFonts w:ascii="Consolas" w:hAnsi="Consolas" w:cs="Consolas"/>
+          <w:color w:val="000000"/>
+          <w:sz w:val="19"/>
+          <w:szCs w:val="19"/>
+        </w:rPr>
+        <w:t xml:space="preserve"> Id=</w:t>
+      </w:r>
+      <w:proofErr w:type="spellStart"/>
+      <w:proofErr w:type="gramStart"/>
+      <w:r>
+        <w:rPr>
+          <w:rFonts w:ascii="Consolas" w:hAnsi="Consolas" w:cs="Consolas"/>
+          <w:color w:val="000000"/>
+          <w:sz w:val="19"/>
+          <w:szCs w:val="19"/>
+        </w:rPr>
+        <w:t>sa;Password</w:t>
+      </w:r>
+      <w:proofErr w:type="spellEnd"/>
+      <w:proofErr w:type="gramEnd"/>
+      <w:r>
+        <w:rPr>
+          <w:rFonts w:ascii="Consolas" w:hAnsi="Consolas" w:cs="Consolas"/>
+          <w:color w:val="000000"/>
+          <w:sz w:val="19"/>
+          <w:szCs w:val="19"/>
+        </w:rPr>
+        <w:t xml:space="preserve">=sa@132" </w:t>
+      </w:r>
+      <w:proofErr w:type="spellStart"/>
+      <w:r>
+        <w:rPr>
+          <w:rFonts w:ascii="Consolas" w:hAnsi="Consolas" w:cs="Consolas"/>
+          <w:color w:val="000000"/>
+          <w:sz w:val="19"/>
+          <w:szCs w:val="19"/>
+        </w:rPr>
+        <w:t>Microsoft.EntityFrameworkCore.SqlServer</w:t>
+      </w:r>
+      <w:proofErr w:type="spellEnd"/>
+      <w:r>
+        <w:rPr>
+          <w:rFonts w:ascii="Consolas" w:hAnsi="Consolas" w:cs="Consolas"/>
+          <w:color w:val="000000"/>
+          <w:sz w:val="19"/>
+          <w:szCs w:val="19"/>
+        </w:rPr>
+        <w:t xml:space="preserve"> -</w:t>
+      </w:r>
+      <w:proofErr w:type="spellStart"/>
+      <w:r>
+        <w:rPr>
+          <w:rFonts w:ascii="Consolas" w:hAnsi="Consolas" w:cs="Consolas"/>
+          <w:color w:val="000000"/>
+          <w:sz w:val="19"/>
+          <w:szCs w:val="19"/>
+        </w:rPr>
+        <w:t>OutputDir</w:t>
+      </w:r>
+      <w:proofErr w:type="spellEnd"/>
+      <w:r>
+        <w:rPr>
+          <w:rFonts w:ascii="Consolas" w:hAnsi="Consolas" w:cs="Consolas"/>
+          <w:color w:val="000000"/>
+          <w:sz w:val="19"/>
+          <w:szCs w:val="19"/>
+        </w:rPr>
+        <w:t xml:space="preserve"> </w:t>
+      </w:r>
+      <w:proofErr w:type="spellStart"/>
+      <w:r>
+        <w:rPr>
+          <w:rFonts w:ascii="Consolas" w:hAnsi="Consolas" w:cs="Consolas"/>
+          <w:color w:val="000000"/>
+          <w:sz w:val="19"/>
+          <w:szCs w:val="19"/>
+        </w:rPr>
+        <w:t>Domains</w:t>
+      </w:r>
+      <w:proofErr w:type="spellEnd"/>
+      <w:r>
+        <w:rPr>
+          <w:rFonts w:ascii="Consolas" w:hAnsi="Consolas" w:cs="Consolas"/>
+          <w:color w:val="000000"/>
+          <w:sz w:val="19"/>
+          <w:szCs w:val="19"/>
+        </w:rPr>
+        <w:t xml:space="preserve"> -</w:t>
+      </w:r>
+      <w:proofErr w:type="spellStart"/>
+      <w:r>
+        <w:rPr>
+          <w:rFonts w:ascii="Consolas" w:hAnsi="Consolas" w:cs="Consolas"/>
+          <w:color w:val="000000"/>
+          <w:sz w:val="19"/>
+          <w:szCs w:val="19"/>
+        </w:rPr>
+        <w:t>ContextDir</w:t>
+      </w:r>
+      <w:proofErr w:type="spellEnd"/>
+      <w:r>
+        <w:rPr>
+          <w:rFonts w:ascii="Consolas" w:hAnsi="Consolas" w:cs="Consolas"/>
+          <w:color w:val="000000"/>
+          <w:sz w:val="19"/>
+          <w:szCs w:val="19"/>
+        </w:rPr>
+        <w:t xml:space="preserve"> </w:t>
+      </w:r>
+      <w:proofErr w:type="spellStart"/>
+      <w:r>
+        <w:rPr>
+          <w:rFonts w:ascii="Consolas" w:hAnsi="Consolas" w:cs="Consolas"/>
+          <w:color w:val="000000"/>
+          <w:sz w:val="19"/>
+          <w:szCs w:val="19"/>
+        </w:rPr>
+        <w:t>Contexts</w:t>
+      </w:r>
+      <w:proofErr w:type="spellEnd"/>
+      <w:r>
+        <w:rPr>
+          <w:rFonts w:ascii="Consolas" w:hAnsi="Consolas" w:cs="Consolas"/>
+          <w:color w:val="000000"/>
+          <w:sz w:val="19"/>
+          <w:szCs w:val="19"/>
+        </w:rPr>
+        <w:t xml:space="preserve"> -</w:t>
+      </w:r>
+      <w:proofErr w:type="spellStart"/>
+      <w:r>
+        <w:rPr>
+          <w:rFonts w:ascii="Consolas" w:hAnsi="Consolas" w:cs="Consolas"/>
+          <w:color w:val="000000"/>
+          <w:sz w:val="19"/>
+          <w:szCs w:val="19"/>
+        </w:rPr>
+        <w:t>Context</w:t>
+      </w:r>
+      <w:proofErr w:type="spellEnd"/>
+      <w:r>
+        <w:rPr>
+          <w:rFonts w:ascii="Consolas" w:hAnsi="Consolas" w:cs="Consolas"/>
+          <w:color w:val="000000"/>
+          <w:sz w:val="19"/>
+          <w:szCs w:val="19"/>
+        </w:rPr>
+        <w:t xml:space="preserve"> </w:t>
+      </w:r>
+      <w:proofErr w:type="spellStart"/>
+      <w:r>
+        <w:rPr>
+          <w:rFonts w:ascii="Consolas" w:hAnsi="Consolas" w:cs="Consolas"/>
+          <w:color w:val="000000"/>
+          <w:sz w:val="19"/>
+          <w:szCs w:val="19"/>
+        </w:rPr>
+        <w:t>InLockContext</w:t>
+      </w:r>
+      <w:proofErr w:type="spellEnd"/>
+    </w:p>
+    <w:p>
+      <w:pPr>
+        <w:spacing w:after="0"/>
+      </w:pPr>
+    </w:p>
+    <w:p>
+      <w:pPr>
+        <w:spacing w:after="0"/>
+      </w:pPr>
+      <w:proofErr w:type="spellStart"/>
+      <w:r>
+        <w:rPr>
+          <w:b/>
+        </w:rPr>
+        <w:t>Code</w:t>
+      </w:r>
+      <w:proofErr w:type="spellEnd"/>
+      <w:r>
+        <w:rPr>
+          <w:b/>
+        </w:rPr>
+        <w:t xml:space="preserve"> </w:t>
+      </w:r>
+      <w:proofErr w:type="spellStart"/>
+      <w:r>
+        <w:rPr>
+          <w:b/>
+        </w:rPr>
+        <w:t>First</w:t>
+      </w:r>
+      <w:proofErr w:type="spellEnd"/>
+      <w:r>
+        <w:rPr>
+          <w:b/>
+        </w:rPr>
+        <w:t>:</w:t>
+      </w:r>
+      <w:r>
+        <w:t xml:space="preserve"> Cria as tabelas apenas utilizando o </w:t>
+      </w:r>
+      <w:proofErr w:type="spellStart"/>
+      <w:r>
+        <w:t>backend</w:t>
+      </w:r>
+      <w:proofErr w:type="spellEnd"/>
+      <w:r>
+        <w:rPr>
+          <w:b/>
+        </w:rPr>
+        <w:t xml:space="preserve">, </w:t>
+      </w:r>
+      <w:r>
+        <w:t>migra o código C# para código T-SQL (</w:t>
+      </w:r>
+      <w:proofErr w:type="gramStart"/>
+      <w:r>
+        <w:t>DDL,DML</w:t>
+      </w:r>
+      <w:proofErr w:type="gramEnd"/>
+      <w:r>
+        <w:t xml:space="preserve">,DQL e </w:t>
+      </w:r>
+      <w:proofErr w:type="spellStart"/>
+      <w:r>
+        <w:t>etc</w:t>
+      </w:r>
+      <w:proofErr w:type="spellEnd"/>
+      <w:r>
+        <w:t>).</w:t>
+      </w:r>
     </w:p>
     <w:sectPr>
       <w:pgSz w:w="11906" w:h="16838"/>

</xml_diff>